<commit_message>
Update to sequence diagram
</commit_message>
<xml_diff>
--- a/Project Folder/Group Assignment 1/Sequence1.docx
+++ b/Project Folder/Group Assignment 1/Sequence1.docx
@@ -10,9 +10,9 @@
         </w:rPr>
         <w:drawing>
           <wp:inline distT="0" distB="0" distL="0" distR="0">
-            <wp:extent cx="6703113" cy="3400425"/>
-            <wp:effectExtent l="0" t="0" r="2540" b="0"/>
-            <wp:docPr id="1" name="Picture 1"/>
+            <wp:extent cx="6776957" cy="4533900"/>
+            <wp:effectExtent l="0" t="0" r="5080" b="0"/>
+            <wp:docPr id="2" name="Picture 2"/>
             <wp:cNvGraphicFramePr>
               <a:graphicFrameLocks xmlns:a="http://schemas.openxmlformats.org/drawingml/2006/main" noChangeAspect="1"/>
             </wp:cNvGraphicFramePr>
@@ -20,7 +20,7 @@
               <a:graphicData uri="http://schemas.openxmlformats.org/drawingml/2006/picture">
                 <pic:pic xmlns:pic="http://schemas.openxmlformats.org/drawingml/2006/picture">
                   <pic:nvPicPr>
-                    <pic:cNvPr id="1" name="Sequence1.png"/>
+                    <pic:cNvPr id="2" name="Sequence1.png"/>
                     <pic:cNvPicPr/>
                   </pic:nvPicPr>
                   <pic:blipFill>
@@ -38,7 +38,7 @@
                   <pic:spPr>
                     <a:xfrm>
                       <a:off x="0" y="0"/>
-                      <a:ext cx="6715924" cy="3406924"/>
+                      <a:ext cx="6795021" cy="4545985"/>
                     </a:xfrm>
                     <a:prstGeom prst="rect">
                       <a:avLst/>

</xml_diff>

<commit_message>
Feature 1 sequence diagram
</commit_message>
<xml_diff>
--- a/Project Folder/Group Assignment 1/Sequence1.docx
+++ b/Project Folder/Group Assignment 1/Sequence1.docx
@@ -4,15 +4,16 @@
   <w:body>
     <w:p>
       <w:bookmarkStart w:id="0" w:name="_GoBack"/>
+      <w:bookmarkEnd w:id="0"/>
       <w:r>
         <w:rPr>
           <w:noProof/>
         </w:rPr>
         <w:drawing>
           <wp:inline distT="0" distB="0" distL="0" distR="0">
-            <wp:extent cx="6776957" cy="4533900"/>
-            <wp:effectExtent l="0" t="0" r="5080" b="0"/>
-            <wp:docPr id="2" name="Picture 2"/>
+            <wp:extent cx="6789327" cy="5867400"/>
+            <wp:effectExtent l="0" t="0" r="0" b="0"/>
+            <wp:docPr id="1" name="Picture 1"/>
             <wp:cNvGraphicFramePr>
               <a:graphicFrameLocks xmlns:a="http://schemas.openxmlformats.org/drawingml/2006/main" noChangeAspect="1"/>
             </wp:cNvGraphicFramePr>
@@ -20,11 +21,11 @@
               <a:graphicData uri="http://schemas.openxmlformats.org/drawingml/2006/picture">
                 <pic:pic xmlns:pic="http://schemas.openxmlformats.org/drawingml/2006/picture">
                   <pic:nvPicPr>
-                    <pic:cNvPr id="2" name="Sequence1.png"/>
+                    <pic:cNvPr id="1" name="Sequence1.png"/>
                     <pic:cNvPicPr/>
                   </pic:nvPicPr>
                   <pic:blipFill>
-                    <a:blip r:embed="rId4">
+                    <a:blip r:embed="rId6">
                       <a:extLst>
                         <a:ext uri="{28A0092B-C50C-407E-A947-70E740481C1C}">
                           <a14:useLocalDpi xmlns:a14="http://schemas.microsoft.com/office/drawing/2010/main" val="0"/>
@@ -38,7 +39,7 @@
                   <pic:spPr>
                     <a:xfrm>
                       <a:off x="0" y="0"/>
-                      <a:ext cx="6795021" cy="4545985"/>
+                      <a:ext cx="6812330" cy="5887279"/>
                     </a:xfrm>
                     <a:prstGeom prst="rect">
                       <a:avLst/>
@@ -50,7 +51,6 @@
           </wp:inline>
         </w:drawing>
       </w:r>
-      <w:bookmarkEnd w:id="0"/>
     </w:p>
     <w:sectPr>
       <w:pgSz w:w="12240" w:h="15840"/>
@@ -60,6 +60,56 @@
     </w:sectPr>
   </w:body>
 </w:document>
+</file>
+
+<file path=word/endnotes.xml><?xml version="1.0" encoding="utf-8"?>
+<w:endnotes xmlns:wpc="http://schemas.microsoft.com/office/word/2010/wordprocessingCanvas" xmlns:mc="http://schemas.openxmlformats.org/markup-compatibility/2006" xmlns:o="urn:schemas-microsoft-com:office:office" xmlns:r="http://schemas.openxmlformats.org/officeDocument/2006/relationships" xmlns:m="http://schemas.openxmlformats.org/officeDocument/2006/math" xmlns:v="urn:schemas-microsoft-com:vml" xmlns:wp14="http://schemas.microsoft.com/office/word/2010/wordprocessingDrawing" xmlns:wp="http://schemas.openxmlformats.org/drawingml/2006/wordprocessingDrawing" xmlns:w10="urn:schemas-microsoft-com:office:word" xmlns:w="http://schemas.openxmlformats.org/wordprocessingml/2006/main" xmlns:w14="http://schemas.microsoft.com/office/word/2010/wordml" xmlns:w15="http://schemas.microsoft.com/office/word/2012/wordml" xmlns:wpg="http://schemas.microsoft.com/office/word/2010/wordprocessingGroup" xmlns:wpi="http://schemas.microsoft.com/office/word/2010/wordprocessingInk" xmlns:wne="http://schemas.microsoft.com/office/word/2006/wordml" xmlns:wps="http://schemas.microsoft.com/office/word/2010/wordprocessingShape" mc:Ignorable="w14 w15 wp14">
+  <w:endnote w:type="separator" w:id="-1">
+    <w:p>
+      <w:pPr>
+        <w:spacing w:after="0" w:line="240" w:lineRule="auto"/>
+      </w:pPr>
+      <w:r>
+        <w:separator/>
+      </w:r>
+    </w:p>
+  </w:endnote>
+  <w:endnote w:type="continuationSeparator" w:id="0">
+    <w:p>
+      <w:pPr>
+        <w:spacing w:after="0" w:line="240" w:lineRule="auto"/>
+      </w:pPr>
+      <w:r>
+        <w:continuationSeparator/>
+      </w:r>
+    </w:p>
+  </w:endnote>
+</w:endnotes>
+</file>
+
+<file path=word/footnotes.xml><?xml version="1.0" encoding="utf-8"?>
+<w:footnotes xmlns:wpc="http://schemas.microsoft.com/office/word/2010/wordprocessingCanvas" xmlns:mc="http://schemas.openxmlformats.org/markup-compatibility/2006" xmlns:o="urn:schemas-microsoft-com:office:office" xmlns:r="http://schemas.openxmlformats.org/officeDocument/2006/relationships" xmlns:m="http://schemas.openxmlformats.org/officeDocument/2006/math" xmlns:v="urn:schemas-microsoft-com:vml" xmlns:wp14="http://schemas.microsoft.com/office/word/2010/wordprocessingDrawing" xmlns:wp="http://schemas.openxmlformats.org/drawingml/2006/wordprocessingDrawing" xmlns:w10="urn:schemas-microsoft-com:office:word" xmlns:w="http://schemas.openxmlformats.org/wordprocessingml/2006/main" xmlns:w14="http://schemas.microsoft.com/office/word/2010/wordml" xmlns:w15="http://schemas.microsoft.com/office/word/2012/wordml" xmlns:wpg="http://schemas.microsoft.com/office/word/2010/wordprocessingGroup" xmlns:wpi="http://schemas.microsoft.com/office/word/2010/wordprocessingInk" xmlns:wne="http://schemas.microsoft.com/office/word/2006/wordml" xmlns:wps="http://schemas.microsoft.com/office/word/2010/wordprocessingShape" mc:Ignorable="w14 w15 wp14">
+  <w:footnote w:type="separator" w:id="-1">
+    <w:p>
+      <w:pPr>
+        <w:spacing w:after="0" w:line="240" w:lineRule="auto"/>
+      </w:pPr>
+      <w:r>
+        <w:separator/>
+      </w:r>
+    </w:p>
+  </w:footnote>
+  <w:footnote w:type="continuationSeparator" w:id="0">
+    <w:p>
+      <w:pPr>
+        <w:spacing w:after="0" w:line="240" w:lineRule="auto"/>
+      </w:pPr>
+      <w:r>
+        <w:continuationSeparator/>
+      </w:r>
+    </w:p>
+  </w:footnote>
+</w:footnotes>
 </file>
 
 <file path=word/styles.xml><?xml version="1.0" encoding="utf-8"?>
@@ -483,6 +533,50 @@
     <w:semiHidden/>
     <w:unhideWhenUsed/>
   </w:style>
+  <w:style w:type="paragraph" w:styleId="Header">
+    <w:name w:val="header"/>
+    <w:basedOn w:val="Normal"/>
+    <w:link w:val="HeaderChar"/>
+    <w:uiPriority w:val="99"/>
+    <w:unhideWhenUsed/>
+    <w:rsid w:val="00CB07F9"/>
+    <w:pPr>
+      <w:tabs>
+        <w:tab w:val="center" w:pos="4680"/>
+        <w:tab w:val="right" w:pos="9360"/>
+      </w:tabs>
+      <w:spacing w:after="0" w:line="240" w:lineRule="auto"/>
+    </w:pPr>
+  </w:style>
+  <w:style w:type="character" w:customStyle="1" w:styleId="HeaderChar">
+    <w:name w:val="Header Char"/>
+    <w:basedOn w:val="DefaultParagraphFont"/>
+    <w:link w:val="Header"/>
+    <w:uiPriority w:val="99"/>
+    <w:rsid w:val="00CB07F9"/>
+  </w:style>
+  <w:style w:type="paragraph" w:styleId="Footer">
+    <w:name w:val="footer"/>
+    <w:basedOn w:val="Normal"/>
+    <w:link w:val="FooterChar"/>
+    <w:uiPriority w:val="99"/>
+    <w:unhideWhenUsed/>
+    <w:rsid w:val="00CB07F9"/>
+    <w:pPr>
+      <w:tabs>
+        <w:tab w:val="center" w:pos="4680"/>
+        <w:tab w:val="right" w:pos="9360"/>
+      </w:tabs>
+      <w:spacing w:after="0" w:line="240" w:lineRule="auto"/>
+    </w:pPr>
+  </w:style>
+  <w:style w:type="character" w:customStyle="1" w:styleId="FooterChar">
+    <w:name w:val="Footer Char"/>
+    <w:basedOn w:val="DefaultParagraphFont"/>
+    <w:link w:val="Footer"/>
+    <w:uiPriority w:val="99"/>
+    <w:rsid w:val="00CB07F9"/>
+  </w:style>
 </w:styles>
 </file>
 

</xml_diff>